<commit_message>
Modified the div for header
</commit_message>
<xml_diff>
--- a/Week 8 Research.docx
+++ b/Week 8 Research.docx
@@ -2,7 +2,259 @@
 <file path=word/document.xml><?xml version="1.0" encoding="utf-8"?>
 <w:document xmlns:wpc="http://schemas.microsoft.com/office/word/2010/wordprocessingCanvas" xmlns:cx="http://schemas.microsoft.com/office/drawing/2014/chartex" xmlns:cx1="http://schemas.microsoft.com/office/drawing/2015/9/8/chartex" xmlns:cx2="http://schemas.microsoft.com/office/drawing/2015/10/21/chartex" xmlns:cx3="http://schemas.microsoft.com/office/drawing/2016/5/9/chartex" xmlns:cx4="http://schemas.microsoft.com/office/drawing/2016/5/10/chartex" xmlns:cx5="http://schemas.microsoft.com/office/drawing/2016/5/11/chartex" xmlns:cx6="http://schemas.microsoft.com/office/drawing/2016/5/12/chartex" xmlns:cx7="http://schemas.microsoft.com/office/drawing/2016/5/13/chartex" xmlns:cx8="http://schemas.microsoft.com/office/drawing/2016/5/14/chartex" xmlns:mc="http://schemas.openxmlformats.org/markup-compatibility/2006" xmlns:aink="http://schemas.microsoft.com/office/drawing/2016/ink" xmlns:am3d="http://schemas.microsoft.com/office/drawing/2017/model3d" xmlns:o="urn:schemas-microsoft-com:office:office" xmlns:oel="http://schemas.microsoft.com/office/2019/extlst" xmlns:r="http://schemas.openxmlformats.org/officeDocument/2006/relationships" xmlns:m="http://schemas.openxmlformats.org/officeDocument/2006/math" xmlns:v="urn:schemas-microsoft-com:vml" xmlns:wp14="http://schemas.microsoft.com/office/word/2010/wordprocessingDrawing" xmlns:wp="http://schemas.openxmlformats.org/drawingml/2006/wordprocessingDrawing" xmlns:w10="urn:schemas-microsoft-com:office:word" xmlns:w="http://schemas.openxmlformats.org/wordprocessingml/2006/main" xmlns:w14="http://schemas.microsoft.com/office/word/2010/wordml" xmlns:w15="http://schemas.microsoft.com/office/word/2012/wordml" xmlns:w16cex="http://schemas.microsoft.com/office/word/2018/wordml/cex" xmlns:w16cid="http://schemas.microsoft.com/office/word/2016/wordml/cid" xmlns:w16="http://schemas.microsoft.com/office/word/2018/wordml" xmlns:w16sdtdh="http://schemas.microsoft.com/office/word/2020/wordml/sdtdatahash" xmlns:w16se="http://schemas.microsoft.com/office/word/2015/wordml/symex" xmlns:wpg="http://schemas.microsoft.com/office/word/2010/wordprocessingGroup" xmlns:wpi="http://schemas.microsoft.com/office/word/2010/wordprocessingInk" xmlns:wne="http://schemas.microsoft.com/office/word/2006/wordml" xmlns:wps="http://schemas.microsoft.com/office/word/2010/wordprocessingShape" mc:Ignorable="w14 w15 w16se w16cid w16 w16cex w16sdtdh wp14">
   <w:body>
-    <w:p/>
+    <w:p>
+      <w:pPr>
+        <w:pStyle w:val="NormalWeb"/>
+        <w:rPr>
+          <w:rFonts w:asciiTheme="minorHAnsi" w:hAnsiTheme="minorHAnsi" w:cstheme="minorHAnsi"/>
+          <w:b/>
+          <w:bCs/>
+        </w:rPr>
+      </w:pPr>
+      <w:r>
+        <w:rPr>
+          <w:rFonts w:asciiTheme="minorHAnsi" w:hAnsiTheme="minorHAnsi" w:cstheme="minorHAnsi"/>
+          <w:b/>
+          <w:bCs/>
+        </w:rPr>
+        <w:t>Week 8 Researc</w:t>
+      </w:r>
+      <w:r>
+        <w:rPr>
+          <w:rFonts w:asciiTheme="minorHAnsi" w:hAnsiTheme="minorHAnsi" w:cstheme="minorHAnsi"/>
+          <w:b/>
+          <w:bCs/>
+        </w:rPr>
+        <w:t>h</w:t>
+      </w:r>
+    </w:p>
+    <w:p>
+      <w:pPr>
+        <w:pStyle w:val="NormalWeb"/>
+        <w:rPr>
+          <w:rFonts w:asciiTheme="minorHAnsi" w:hAnsiTheme="minorHAnsi" w:cstheme="minorHAnsi"/>
+          <w:b/>
+          <w:bCs/>
+          <w:u w:val="single"/>
+        </w:rPr>
+      </w:pPr>
+      <w:r>
+        <w:rPr>
+          <w:rFonts w:asciiTheme="minorHAnsi" w:hAnsiTheme="minorHAnsi" w:cstheme="minorHAnsi"/>
+          <w:b/>
+          <w:bCs/>
+          <w:u w:val="single"/>
+        </w:rPr>
+        <w:t xml:space="preserve">Prompt 1: </w:t>
+      </w:r>
+      <w:r>
+        <w:rPr>
+          <w:rFonts w:asciiTheme="minorHAnsi" w:hAnsiTheme="minorHAnsi" w:cstheme="minorHAnsi"/>
+          <w:b/>
+          <w:bCs/>
+          <w:u w:val="single"/>
+        </w:rPr>
+        <w:t>What is CSS clearfix, how is it used, and why is it helpful?</w:t>
+      </w:r>
+    </w:p>
+    <w:p>
+      <w:pPr>
+        <w:pStyle w:val="NormalWeb"/>
+        <w:spacing w:line="276" w:lineRule="auto"/>
+        <w:rPr>
+          <w:rFonts w:asciiTheme="minorHAnsi" w:hAnsiTheme="minorHAnsi" w:cstheme="minorHAnsi"/>
+        </w:rPr>
+      </w:pPr>
+      <w:r>
+        <w:rPr>
+          <w:rFonts w:asciiTheme="minorHAnsi" w:hAnsiTheme="minorHAnsi" w:cstheme="minorHAnsi"/>
+        </w:rPr>
+        <w:t>Clearfix is a CSS hack used to circumvent a bug in CSS where when you try to place an element like an image within a div, it will overlap the div instead staying within the boundaries that you seem to have placed for it within the code. The way clearfix is used is by first making a class for it in the CSS file</w:t>
+      </w:r>
+      <w:r>
+        <w:rPr>
+          <w:rFonts w:asciiTheme="minorHAnsi" w:hAnsiTheme="minorHAnsi" w:cstheme="minorHAnsi"/>
+        </w:rPr>
+        <w:t xml:space="preserve"> and </w:t>
+      </w:r>
+      <w:proofErr w:type="gramStart"/>
+      <w:r>
+        <w:rPr>
+          <w:rFonts w:asciiTheme="minorHAnsi" w:hAnsiTheme="minorHAnsi" w:cstheme="minorHAnsi"/>
+        </w:rPr>
+        <w:t>code</w:t>
+      </w:r>
+      <w:r>
+        <w:rPr>
+          <w:rFonts w:asciiTheme="minorHAnsi" w:hAnsiTheme="minorHAnsi" w:cstheme="minorHAnsi"/>
+        </w:rPr>
+        <w:t xml:space="preserve"> </w:t>
+      </w:r>
+      <w:r>
+        <w:rPr>
+          <w:rFonts w:asciiTheme="minorHAnsi" w:hAnsiTheme="minorHAnsi" w:cstheme="minorHAnsi"/>
+          <w:highlight w:val="yellow"/>
+        </w:rPr>
+        <w:t>.</w:t>
+      </w:r>
+      <w:proofErr w:type="gramEnd"/>
+      <w:r>
+        <w:rPr>
+          <w:rFonts w:asciiTheme="minorHAnsi" w:hAnsiTheme="minorHAnsi" w:cstheme="minorHAnsi"/>
+          <w:highlight w:val="yellow"/>
+        </w:rPr>
+        <w:t xml:space="preserve">clearfix::after {content: </w:t>
+      </w:r>
+      <w:r>
+        <w:rPr>
+          <w:rFonts w:asciiTheme="minorHAnsi" w:hAnsiTheme="minorHAnsi" w:cstheme="minorHAnsi"/>
+          <w:highlight w:val="yellow"/>
+        </w:rPr>
+        <w:t>""</w:t>
+      </w:r>
+      <w:r>
+        <w:rPr>
+          <w:rFonts w:asciiTheme="minorHAnsi" w:hAnsiTheme="minorHAnsi" w:cstheme="minorHAnsi"/>
+          <w:highlight w:val="yellow"/>
+        </w:rPr>
+        <w:t>;</w:t>
+      </w:r>
+      <w:r>
+        <w:rPr>
+          <w:rFonts w:asciiTheme="minorHAnsi" w:hAnsiTheme="minorHAnsi" w:cstheme="minorHAnsi"/>
+          <w:highlight w:val="yellow"/>
+        </w:rPr>
+        <w:t>clear: both;</w:t>
+      </w:r>
+      <w:r>
+        <w:rPr>
+          <w:rFonts w:asciiTheme="minorHAnsi" w:hAnsiTheme="minorHAnsi" w:cstheme="minorHAnsi"/>
+          <w:highlight w:val="yellow"/>
+        </w:rPr>
+        <w:t xml:space="preserve"> </w:t>
+      </w:r>
+      <w:r>
+        <w:rPr>
+          <w:rFonts w:asciiTheme="minorHAnsi" w:hAnsiTheme="minorHAnsi" w:cstheme="minorHAnsi"/>
+          <w:highlight w:val="yellow"/>
+        </w:rPr>
+        <w:t>display: table;</w:t>
+      </w:r>
+      <w:r>
+        <w:rPr>
+          <w:rFonts w:asciiTheme="minorHAnsi" w:hAnsiTheme="minorHAnsi" w:cstheme="minorHAnsi"/>
+          <w:highlight w:val="yellow"/>
+        </w:rPr>
+        <w:t>}</w:t>
+      </w:r>
+      <w:r>
+        <w:rPr>
+          <w:rFonts w:asciiTheme="minorHAnsi" w:hAnsiTheme="minorHAnsi" w:cstheme="minorHAnsi"/>
+        </w:rPr>
+        <w:t>. Within the div you want to use it in, you could c</w:t>
+      </w:r>
+      <w:r>
+        <w:rPr>
+          <w:rFonts w:asciiTheme="minorHAnsi" w:hAnsiTheme="minorHAnsi" w:cstheme="minorHAnsi"/>
+        </w:rPr>
+        <w:t xml:space="preserve">all </w:t>
+      </w:r>
+      <w:r>
+        <w:rPr>
+          <w:rFonts w:asciiTheme="minorHAnsi" w:hAnsiTheme="minorHAnsi" w:cstheme="minorHAnsi"/>
+        </w:rPr>
+        <w:t xml:space="preserve">the clearfix class. The image or element will automatically clear itself inside the element you placed it in. </w:t>
+      </w:r>
+    </w:p>
+    <w:p>
+      <w:pPr>
+        <w:pStyle w:val="NormalWeb"/>
+        <w:spacing w:line="276" w:lineRule="auto"/>
+        <w:rPr>
+          <w:rFonts w:asciiTheme="minorHAnsi" w:hAnsiTheme="minorHAnsi" w:cstheme="minorHAnsi"/>
+        </w:rPr>
+      </w:pPr>
+      <w:r>
+        <w:rPr>
+          <w:rFonts w:asciiTheme="minorHAnsi" w:hAnsiTheme="minorHAnsi" w:cstheme="minorHAnsi"/>
+          <w:u w:val="single"/>
+        </w:rPr>
+        <w:t>What is your favorite thing you learned this week?</w:t>
+      </w:r>
+    </w:p>
+    <w:p>
+      <w:pPr>
+        <w:pStyle w:val="NormalWeb"/>
+        <w:spacing w:line="276" w:lineRule="auto"/>
+        <w:rPr>
+          <w:rFonts w:asciiTheme="minorHAnsi" w:hAnsiTheme="minorHAnsi" w:cstheme="minorHAnsi"/>
+        </w:rPr>
+      </w:pPr>
+      <w:r>
+        <w:rPr>
+          <w:rFonts w:asciiTheme="minorHAnsi" w:hAnsiTheme="minorHAnsi" w:cstheme="minorHAnsi"/>
+        </w:rPr>
+        <w:t xml:space="preserve">My favorite topic I learned about this week was how to implement CSS and make my website more attractive. I also learned about the CSS preprocessors, SaSS and LESS. They are useful in ensuring that your code is efficient and organized so that you can use it later and maintain it easier. SaSS appears to be a little more complex to use but reminds me of JavaScript in that you can set up classes and call </w:t>
+      </w:r>
+      <w:r>
+        <w:rPr>
+          <w:rFonts w:asciiTheme="minorHAnsi" w:hAnsiTheme="minorHAnsi" w:cstheme="minorHAnsi"/>
+        </w:rPr>
+        <w:t>properties of that class to your projects. I look forward to making my next project using SaSS instead of CSS.</w:t>
+      </w:r>
+    </w:p>
+    <w:p>
+      <w:pPr>
+        <w:pStyle w:val="NormalWeb"/>
+        <w:spacing w:line="276" w:lineRule="auto"/>
+        <w:rPr>
+          <w:rFonts w:asciiTheme="minorHAnsi" w:hAnsiTheme="minorHAnsi" w:cstheme="minorHAnsi"/>
+        </w:rPr>
+      </w:pPr>
+      <w:hyperlink r:id="rId4" w:history="1">
+        <w:r>
+          <w:rPr>
+            <w:rStyle w:val="Hyperlink"/>
+            <w:rFonts w:asciiTheme="minorHAnsi" w:hAnsiTheme="minorHAnsi" w:cstheme="minorHAnsi"/>
+          </w:rPr>
+          <w:t>https://www.w3schools.com/howto/howto_css_clearfix.asp</w:t>
+        </w:r>
+      </w:hyperlink>
+    </w:p>
+    <w:p>
+      <w:pPr>
+        <w:pStyle w:val="NormalWeb"/>
+        <w:spacing w:line="276" w:lineRule="auto"/>
+        <w:rPr>
+          <w:rFonts w:asciiTheme="minorHAnsi" w:hAnsiTheme="minorHAnsi" w:cstheme="minorHAnsi"/>
+        </w:rPr>
+      </w:pPr>
+      <w:hyperlink r:id="rId5" w:history="1">
+        <w:r>
+          <w:rPr>
+            <w:rStyle w:val="Hyperlink"/>
+            <w:rFonts w:asciiTheme="minorHAnsi" w:hAnsiTheme="minorHAnsi" w:cstheme="minorHAnsi"/>
+          </w:rPr>
+          <w:t>https://www.w3schools.com/sass/sass_intro.php</w:t>
+        </w:r>
+      </w:hyperlink>
+    </w:p>
+    <w:p>
+      <w:pPr>
+        <w:pStyle w:val="NormalWeb"/>
+        <w:spacing w:line="276" w:lineRule="auto"/>
+        <w:rPr>
+          <w:rFonts w:asciiTheme="minorHAnsi" w:hAnsiTheme="minorHAnsi" w:cstheme="minorHAnsi"/>
+        </w:rPr>
+      </w:pPr>
+    </w:p>
+    <w:p>
+      <w:pPr>
+        <w:rPr>
+          <w:rFonts w:cstheme="minorHAnsi"/>
+        </w:rPr>
+      </w:pPr>
+    </w:p>
     <w:sectPr>
       <w:pgSz w:w="12240" w:h="15840"/>
       <w:pgMar w:top="1440" w:right="1440" w:bottom="1440" w:left="1440" w:header="720" w:footer="720" w:gutter="0"/>
@@ -18,7 +270,8 @@
   <w:docDefaults>
     <w:rPrDefault>
       <w:rPr>
-        <w:rFonts w:asciiTheme="minorHAnsi" w:eastAsiaTheme="minorHAnsi" w:hAnsiTheme="minorHAnsi" w:cstheme="minorBidi"/>
+        <w:rFonts w:asciiTheme="minorHAnsi" w:eastAsiaTheme="minorHAnsi" w:hAnsiTheme="minorHAnsi" w:cs="Calibri (Body)"/>
+        <w:color w:val="000000" w:themeColor="text1"/>
         <w:sz w:val="24"/>
         <w:szCs w:val="24"/>
         <w:lang w:val="en-US" w:eastAsia="en-US" w:bidi="ar-SA"/>
@@ -435,6 +688,43 @@
     <w:semiHidden/>
     <w:unhideWhenUsed/>
   </w:style>
+  <w:style w:type="paragraph" w:styleId="NormalWeb">
+    <w:name w:val="Normal (Web)"/>
+    <w:basedOn w:val="Normal"/>
+    <w:uiPriority w:val="99"/>
+    <w:semiHidden/>
+    <w:unhideWhenUsed/>
+    <w:rsid w:val="009B494E"/>
+    <w:pPr>
+      <w:spacing w:before="100" w:beforeAutospacing="1" w:after="100" w:afterAutospacing="1"/>
+    </w:pPr>
+    <w:rPr>
+      <w:rFonts w:ascii="Times New Roman" w:eastAsia="Times New Roman" w:hAnsi="Times New Roman" w:cs="Times New Roman"/>
+    </w:rPr>
+  </w:style>
+  <w:style w:type="character" w:styleId="Hyperlink">
+    <w:name w:val="Hyperlink"/>
+    <w:basedOn w:val="DefaultParagraphFont"/>
+    <w:uiPriority w:val="99"/>
+    <w:unhideWhenUsed/>
+    <w:rsid w:val="00CE6330"/>
+    <w:rPr>
+      <w:color w:val="0563C1" w:themeColor="hyperlink"/>
+      <w:u w:val="single"/>
+    </w:rPr>
+  </w:style>
+  <w:style w:type="character" w:styleId="UnresolvedMention">
+    <w:name w:val="Unresolved Mention"/>
+    <w:basedOn w:val="DefaultParagraphFont"/>
+    <w:uiPriority w:val="99"/>
+    <w:semiHidden/>
+    <w:unhideWhenUsed/>
+    <w:rsid w:val="00CE6330"/>
+    <w:rPr>
+      <w:color w:val="605E5C"/>
+      <w:shd w:val="clear" w:color="auto" w:fill="E1DFDD"/>
+    </w:rPr>
+  </w:style>
 </w:styles>
 </file>
 

</xml_diff>